<commit_message>
Figured Out the Code
</commit_message>
<xml_diff>
--- a/Project_1/UBS AG Project 1.docx
+++ b/Project_1/UBS AG Project 1.docx
@@ -81,7 +81,25 @@
           <w:sz w:val="24"/>
           <w:szCs w:val="24"/>
         </w:rPr>
-        <w:t xml:space="preserve">This study aims to determine the value of Bancorp's common stock, UBS AG Trigger Autocallable Contingent Yield Notes, which is due on August 13, 2026. According to our estimation, the note in question is worth </w:t>
+        <w:t xml:space="preserve">This study aims to determine the value of Bancorp's common stock, UBS AG Trigger </w:t>
+      </w:r>
+      <w:proofErr w:type="spellStart"/>
+      <w:r>
+        <w:rPr>
+          <w:rFonts w:ascii="Calibri" w:hAnsi="Calibri" w:cs="Calibri"/>
+          <w:sz w:val="24"/>
+          <w:szCs w:val="24"/>
+        </w:rPr>
+        <w:t>Autocallable</w:t>
+      </w:r>
+      <w:proofErr w:type="spellEnd"/>
+      <w:r>
+        <w:rPr>
+          <w:rFonts w:ascii="Calibri" w:hAnsi="Calibri" w:cs="Calibri"/>
+          <w:sz w:val="24"/>
+          <w:szCs w:val="24"/>
+        </w:rPr>
+        <w:t xml:space="preserve"> Contingent Yield Notes, which is due on August 13, 2026. According to our estimation, the note in question is worth </w:t>
       </w:r>
       <w:r>
         <w:rPr>
@@ -194,6 +212,17 @@
               </w:rPr>
               <w:t>Trade Date</w:t>
             </w:r>
+            <w:r>
+              <w:rPr>
+                <w:rFonts w:ascii="Calibri" w:hAnsi="Calibri" w:cs="Calibri"/>
+                <w:b w:val="0"/>
+                <w:bCs w:val="0"/>
+                <w:sz w:val="24"/>
+                <w:szCs w:val="24"/>
+                <w:lang w:val="en-US"/>
+              </w:rPr>
+              <w:t xml:space="preserve"> (T_0)</w:t>
+            </w:r>
           </w:p>
         </w:tc>
         <w:tc>
@@ -252,6 +281,17 @@
                 <w:lang w:val="en-US"/>
               </w:rPr>
               <w:t>Settlement Date</w:t>
+            </w:r>
+            <w:r>
+              <w:rPr>
+                <w:rFonts w:ascii="Calibri" w:hAnsi="Calibri" w:cs="Calibri"/>
+                <w:b w:val="0"/>
+                <w:bCs w:val="0"/>
+                <w:sz w:val="24"/>
+                <w:szCs w:val="24"/>
+                <w:lang w:val="en-US"/>
+              </w:rPr>
+              <w:t>(T_1)</w:t>
             </w:r>
           </w:p>
         </w:tc>
@@ -372,6 +412,17 @@
               </w:rPr>
               <w:t>Final Valuation Date</w:t>
             </w:r>
+            <w:r>
+              <w:rPr>
+                <w:rFonts w:ascii="Calibri" w:hAnsi="Calibri" w:cs="Calibri"/>
+                <w:b w:val="0"/>
+                <w:bCs w:val="0"/>
+                <w:sz w:val="24"/>
+                <w:szCs w:val="24"/>
+                <w:lang w:val="en-US"/>
+              </w:rPr>
+              <w:t>(T_2)</w:t>
+            </w:r>
           </w:p>
         </w:tc>
         <w:tc>
@@ -431,6 +482,17 @@
                 <w:lang w:val="en-US"/>
               </w:rPr>
               <w:t>Maturity Date</w:t>
+            </w:r>
+            <w:r>
+              <w:rPr>
+                <w:rFonts w:ascii="Calibri" w:hAnsi="Calibri" w:cs="Calibri"/>
+                <w:b w:val="0"/>
+                <w:bCs w:val="0"/>
+                <w:sz w:val="24"/>
+                <w:szCs w:val="24"/>
+                <w:lang w:val="en-US"/>
+              </w:rPr>
+              <w:t>(T_3)</w:t>
             </w:r>
           </w:p>
         </w:tc>
@@ -1861,7 +1923,25 @@
           <w:sz w:val="24"/>
           <w:szCs w:val="24"/>
         </w:rPr>
-        <w:t xml:space="preserve">We are aware that even with these precautions, non-linearity errors will exist in the value, mostly because of payments associated with discrete time intervals (the note's autocallable and contingent coupon feature). To ensure that our values are comparable to those provided by other, occasionally more complex models of the binomial method of option valuation, we shall talk about the values obtained from other models. </w:t>
+        <w:t xml:space="preserve">We are aware that even with these precautions, non-linearity errors will exist in the value, mostly because of payments associated with discrete time intervals (the note's </w:t>
+      </w:r>
+      <w:proofErr w:type="spellStart"/>
+      <w:r>
+        <w:rPr>
+          <w:rFonts w:ascii="Calibri" w:hAnsi="Calibri" w:cs="Calibri"/>
+          <w:sz w:val="24"/>
+          <w:szCs w:val="24"/>
+        </w:rPr>
+        <w:t>autocallable</w:t>
+      </w:r>
+      <w:proofErr w:type="spellEnd"/>
+      <w:r>
+        <w:rPr>
+          <w:rFonts w:ascii="Calibri" w:hAnsi="Calibri" w:cs="Calibri"/>
+          <w:sz w:val="24"/>
+          <w:szCs w:val="24"/>
+        </w:rPr>
+        <w:t xml:space="preserve"> and contingent coupon feature). To ensure that our values are comparable to those provided by other, occasionally more complex models of the binomial method of option valuation, we shall talk about the values obtained from other models. </w:t>
       </w:r>
     </w:p>
     <w:p>
@@ -2229,7 +2309,25 @@
           <w:sz w:val="24"/>
           <w:szCs w:val="24"/>
         </w:rPr>
-        <w:t>The risk-neutral probabilities ( q and 1 – q ) are given by:</w:t>
+        <w:t xml:space="preserve">The risk-neutral probabilities </w:t>
+      </w:r>
+      <w:proofErr w:type="gramStart"/>
+      <w:r>
+        <w:rPr>
+          <w:rFonts w:ascii="Calibri" w:hAnsi="Calibri" w:cs="Calibri"/>
+          <w:sz w:val="24"/>
+          <w:szCs w:val="24"/>
+        </w:rPr>
+        <w:t>( q</w:t>
+      </w:r>
+      <w:proofErr w:type="gramEnd"/>
+      <w:r>
+        <w:rPr>
+          <w:rFonts w:ascii="Calibri" w:hAnsi="Calibri" w:cs="Calibri"/>
+          <w:sz w:val="24"/>
+          <w:szCs w:val="24"/>
+        </w:rPr>
+        <w:t xml:space="preserve"> and 1 – q ) are given by:</w:t>
       </w:r>
     </w:p>
     <w:p>
@@ -2768,13 +2866,23 @@
           </m:sup>
         </m:sSup>
       </m:oMath>
-      <w:r>
-        <w:rPr>
-          <w:rFonts w:ascii="Calibri" w:hAnsi="Calibri" w:cs="Calibri"/>
-          <w:sz w:val="24"/>
-          <w:szCs w:val="24"/>
-        </w:rPr>
-        <w:t xml:space="preserve">t : </w:t>
+      <w:proofErr w:type="gramStart"/>
+      <w:r>
+        <w:rPr>
+          <w:rFonts w:ascii="Calibri" w:hAnsi="Calibri" w:cs="Calibri"/>
+          <w:sz w:val="24"/>
+          <w:szCs w:val="24"/>
+        </w:rPr>
+        <w:t>t :</w:t>
+      </w:r>
+      <w:proofErr w:type="gramEnd"/>
+      <w:r>
+        <w:rPr>
+          <w:rFonts w:ascii="Calibri" w:hAnsi="Calibri" w:cs="Calibri"/>
+          <w:sz w:val="24"/>
+          <w:szCs w:val="24"/>
+        </w:rPr>
+        <w:t xml:space="preserve"> </w:t>
       </w:r>
       <m:oMath>
         <m:sSub>
@@ -3118,13 +3226,23 @@
           <w:szCs w:val="24"/>
         </w:rPr>
       </w:pPr>
-      <w:r>
-        <w:rPr>
-          <w:rFonts w:ascii="Calibri" w:hAnsi="Calibri" w:cs="Calibri"/>
-          <w:sz w:val="24"/>
-          <w:szCs w:val="24"/>
-        </w:rPr>
-        <w:t>i denotes each time step ranging from 0 to N.</w:t>
+      <w:proofErr w:type="spellStart"/>
+      <w:r>
+        <w:rPr>
+          <w:rFonts w:ascii="Calibri" w:hAnsi="Calibri" w:cs="Calibri"/>
+          <w:sz w:val="24"/>
+          <w:szCs w:val="24"/>
+        </w:rPr>
+        <w:t>i</w:t>
+      </w:r>
+      <w:proofErr w:type="spellEnd"/>
+      <w:r>
+        <w:rPr>
+          <w:rFonts w:ascii="Calibri" w:hAnsi="Calibri" w:cs="Calibri"/>
+          <w:sz w:val="24"/>
+          <w:szCs w:val="24"/>
+        </w:rPr>
+        <w:t xml:space="preserve"> denotes each time step ranging from 0 to N.</w:t>
       </w:r>
     </w:p>
     <w:p>
@@ -3146,7 +3264,43 @@
           <w:sz w:val="24"/>
           <w:szCs w:val="24"/>
         </w:rPr>
-        <w:t>j is the number of up movements in the stock price at each time step (i) ranging from 0 to i.</w:t>
+        <w:t>j is the number of up movements in the stock price at each time step (</w:t>
+      </w:r>
+      <w:proofErr w:type="spellStart"/>
+      <w:r>
+        <w:rPr>
+          <w:rFonts w:ascii="Calibri" w:hAnsi="Calibri" w:cs="Calibri"/>
+          <w:sz w:val="24"/>
+          <w:szCs w:val="24"/>
+        </w:rPr>
+        <w:t>i</w:t>
+      </w:r>
+      <w:proofErr w:type="spellEnd"/>
+      <w:r>
+        <w:rPr>
+          <w:rFonts w:ascii="Calibri" w:hAnsi="Calibri" w:cs="Calibri"/>
+          <w:sz w:val="24"/>
+          <w:szCs w:val="24"/>
+        </w:rPr>
+        <w:t xml:space="preserve">) ranging from 0 to </w:t>
+      </w:r>
+      <w:proofErr w:type="spellStart"/>
+      <w:r>
+        <w:rPr>
+          <w:rFonts w:ascii="Calibri" w:hAnsi="Calibri" w:cs="Calibri"/>
+          <w:sz w:val="24"/>
+          <w:szCs w:val="24"/>
+        </w:rPr>
+        <w:t>i</w:t>
+      </w:r>
+      <w:proofErr w:type="spellEnd"/>
+      <w:r>
+        <w:rPr>
+          <w:rFonts w:ascii="Calibri" w:hAnsi="Calibri" w:cs="Calibri"/>
+          <w:sz w:val="24"/>
+          <w:szCs w:val="24"/>
+        </w:rPr>
+        <w:t>.</w:t>
       </w:r>
     </w:p>
     <w:p>
@@ -3175,7 +3329,17 @@
           <w:sz w:val="24"/>
           <w:szCs w:val="24"/>
         </w:rPr>
-        <w:t>For example, the stock price (S</w:t>
+        <w:t>For example, the stock price (</w:t>
+      </w:r>
+      <w:proofErr w:type="spellStart"/>
+      <w:proofErr w:type="gramStart"/>
+      <w:r>
+        <w:rPr>
+          <w:rFonts w:ascii="Calibri" w:hAnsi="Calibri" w:cs="Calibri"/>
+          <w:sz w:val="24"/>
+          <w:szCs w:val="24"/>
+        </w:rPr>
+        <w:t>S</w:t>
       </w:r>
       <w:r>
         <w:rPr>
@@ -3186,6 +3350,8 @@
         </w:rPr>
         <w:t>i,j</w:t>
       </w:r>
+      <w:proofErr w:type="spellEnd"/>
+      <w:proofErr w:type="gramEnd"/>
       <w:r>
         <w:rPr>
           <w:rFonts w:ascii="Calibri" w:hAnsi="Calibri" w:cs="Calibri"/>
@@ -3217,7 +3383,43 @@
           <w:sz w:val="24"/>
           <w:szCs w:val="24"/>
         </w:rPr>
-        <w:t>indicate that we are at time step (i) = 0 and that the number of up movements in the stock price(i) = 0.</w:t>
+        <w:t>indicate that we are at time step (</w:t>
+      </w:r>
+      <w:proofErr w:type="spellStart"/>
+      <w:r>
+        <w:rPr>
+          <w:rFonts w:ascii="Calibri" w:hAnsi="Calibri" w:cs="Calibri"/>
+          <w:sz w:val="24"/>
+          <w:szCs w:val="24"/>
+        </w:rPr>
+        <w:t>i</w:t>
+      </w:r>
+      <w:proofErr w:type="spellEnd"/>
+      <w:r>
+        <w:rPr>
+          <w:rFonts w:ascii="Calibri" w:hAnsi="Calibri" w:cs="Calibri"/>
+          <w:sz w:val="24"/>
+          <w:szCs w:val="24"/>
+        </w:rPr>
+        <w:t>) = 0 and that the number of up movements in the stock price(</w:t>
+      </w:r>
+      <w:proofErr w:type="spellStart"/>
+      <w:r>
+        <w:rPr>
+          <w:rFonts w:ascii="Calibri" w:hAnsi="Calibri" w:cs="Calibri"/>
+          <w:sz w:val="24"/>
+          <w:szCs w:val="24"/>
+        </w:rPr>
+        <w:t>i</w:t>
+      </w:r>
+      <w:proofErr w:type="spellEnd"/>
+      <w:r>
+        <w:rPr>
+          <w:rFonts w:ascii="Calibri" w:hAnsi="Calibri" w:cs="Calibri"/>
+          <w:sz w:val="24"/>
+          <w:szCs w:val="24"/>
+        </w:rPr>
+        <w:t>) = 0.</w:t>
       </w:r>
     </w:p>
     <w:p>
@@ -3425,6 +3627,7 @@
         </w:rPr>
         <w:t xml:space="preserve"> </w:t>
       </w:r>
+      <w:proofErr w:type="gramStart"/>
       <w:r>
         <w:rPr>
           <w:rFonts w:ascii="Cambria Math" w:hAnsi="Cambria Math" w:cs="Calibri"/>
@@ -3432,7 +3635,17 @@
           <w:sz w:val="24"/>
           <w:szCs w:val="24"/>
         </w:rPr>
-        <w:t xml:space="preserve">( stock </w:t>
+        <w:t>( stock</w:t>
+      </w:r>
+      <w:proofErr w:type="gramEnd"/>
+      <w:r>
+        <w:rPr>
+          <w:rFonts w:ascii="Cambria Math" w:hAnsi="Cambria Math" w:cs="Calibri"/>
+          <w:iCs/>
+          <w:sz w:val="24"/>
+          <w:szCs w:val="24"/>
+        </w:rPr>
+        <w:t xml:space="preserve"> </w:t>
       </w:r>
       <w:r>
         <w:rPr>
@@ -3973,7 +4186,25 @@
           <w:sz w:val="24"/>
           <w:szCs w:val="24"/>
         </w:rPr>
-        <w:t xml:space="preserve"> have the stock price tree, we constructed a new tree i.e., the valuation tree, where we start by specifying the note’s value corresponding to each node of the stock price tree at maturity, which is equal to its payoff at maturity. The payoff of the UBS AG Trigger Autocallable Contingent Yield Notes at maturity as follows:</w:t>
+        <w:t xml:space="preserve"> have the stock price tree, we constructed a new tree i.e., the valuation tree, where we start by specifying the note’s value corresponding to each node of the stock price tree at maturity, which is equal to its payoff at maturity. The payoff of the UBS AG Trigger </w:t>
+      </w:r>
+      <w:proofErr w:type="spellStart"/>
+      <w:r>
+        <w:rPr>
+          <w:rFonts w:ascii="Calibri" w:hAnsi="Calibri" w:cs="Calibri"/>
+          <w:sz w:val="24"/>
+          <w:szCs w:val="24"/>
+        </w:rPr>
+        <w:t>Autocallable</w:t>
+      </w:r>
+      <w:proofErr w:type="spellEnd"/>
+      <w:r>
+        <w:rPr>
+          <w:rFonts w:ascii="Calibri" w:hAnsi="Calibri" w:cs="Calibri"/>
+          <w:sz w:val="24"/>
+          <w:szCs w:val="24"/>
+        </w:rPr>
+        <w:t xml:space="preserve"> Contingent Yield Notes at maturity as follows:</w:t>
       </w:r>
     </w:p>
     <w:p>
@@ -3991,7 +4222,16 @@
           <w:sz w:val="24"/>
           <w:szCs w:val="24"/>
         </w:rPr>
-        <w:t>Payoff = V</w:t>
+        <w:t xml:space="preserve">Payoff = </w:t>
+      </w:r>
+      <w:proofErr w:type="spellStart"/>
+      <w:r>
+        <w:rPr>
+          <w:rFonts w:ascii="Calibri" w:hAnsi="Calibri" w:cs="Calibri"/>
+          <w:sz w:val="24"/>
+          <w:szCs w:val="24"/>
+        </w:rPr>
+        <w:t>V</w:t>
       </w:r>
       <w:r>
         <w:rPr>
@@ -4011,6 +4251,7 @@
         </w:rPr>
         <w:t>j</w:t>
       </w:r>
+      <w:proofErr w:type="spellEnd"/>
       <w:r>
         <w:rPr>
           <w:rFonts w:ascii="Calibri" w:hAnsi="Calibri" w:cs="Calibri"/>
@@ -4346,7 +4587,25 @@
           <w:sz w:val="24"/>
           <w:szCs w:val="24"/>
         </w:rPr>
-        <w:t xml:space="preserve">corresponds to the final valuation date, we discount the payoff at maturity as stated above by the risk free rate </w:t>
+        <w:t xml:space="preserve">corresponds to the final valuation date, we discount the payoff at maturity as stated above by the </w:t>
+      </w:r>
+      <w:proofErr w:type="gramStart"/>
+      <w:r>
+        <w:rPr>
+          <w:rFonts w:ascii="Calibri" w:hAnsi="Calibri" w:cs="Calibri"/>
+          <w:sz w:val="24"/>
+          <w:szCs w:val="24"/>
+        </w:rPr>
+        <w:t>risk free</w:t>
+      </w:r>
+      <w:proofErr w:type="gramEnd"/>
+      <w:r>
+        <w:rPr>
+          <w:rFonts w:ascii="Calibri" w:hAnsi="Calibri" w:cs="Calibri"/>
+          <w:sz w:val="24"/>
+          <w:szCs w:val="24"/>
+        </w:rPr>
+        <w:t xml:space="preserve"> rate </w:t>
       </w:r>
       <m:oMath>
         <m:d>
@@ -4886,7 +5145,17 @@
           <w:sz w:val="24"/>
           <w:szCs w:val="24"/>
         </w:rPr>
-        <w:t>Using backward induction and the binomial formula: V</w:t>
+        <w:t xml:space="preserve">Using backward induction and the binomial formula: </w:t>
+      </w:r>
+      <w:proofErr w:type="spellStart"/>
+      <w:proofErr w:type="gramStart"/>
+      <w:r>
+        <w:rPr>
+          <w:rFonts w:ascii="Calibri" w:hAnsi="Calibri" w:cs="Calibri"/>
+          <w:sz w:val="24"/>
+          <w:szCs w:val="24"/>
+        </w:rPr>
+        <w:t>V</w:t>
       </w:r>
       <w:r>
         <w:rPr>
@@ -4897,6 +5166,8 @@
         </w:rPr>
         <w:t>i,j</w:t>
       </w:r>
+      <w:proofErr w:type="spellEnd"/>
+      <w:proofErr w:type="gramEnd"/>
       <w:r>
         <w:rPr>
           <w:rFonts w:ascii="Calibri" w:hAnsi="Calibri" w:cs="Calibri"/>
@@ -5075,7 +5346,16 @@
           <w:sz w:val="24"/>
           <w:szCs w:val="24"/>
         </w:rPr>
-        <w:t>corresponding to each observation date), on the corresponding to the observation nodes of the valuation tree, we adjust the payoff  to V</w:t>
+        <w:t xml:space="preserve">corresponding to each observation date), on the corresponding to the observation nodes of the valuation tree, we adjust the payoff  to </w:t>
+      </w:r>
+      <w:proofErr w:type="spellStart"/>
+      <w:r>
+        <w:rPr>
+          <w:rFonts w:ascii="Calibri" w:hAnsi="Calibri" w:cs="Calibri"/>
+          <w:sz w:val="24"/>
+          <w:szCs w:val="24"/>
+        </w:rPr>
+        <w:t>V</w:t>
       </w:r>
       <w:r>
         <w:rPr>
@@ -5086,6 +5366,7 @@
         </w:rPr>
         <w:t>i,j</w:t>
       </w:r>
+      <w:proofErr w:type="spellEnd"/>
       <w:r>
         <w:rPr>
           <w:rFonts w:ascii="Calibri" w:hAnsi="Calibri" w:cs="Calibri"/>
@@ -5177,8 +5458,19 @@
           <w:szCs w:val="24"/>
           <w:vertAlign w:val="superscript"/>
         </w:rPr>
-        <w:t>-rδ</w:t>
-      </w:r>
+        <w:t>-</w:t>
+      </w:r>
+      <w:proofErr w:type="spellStart"/>
+      <w:r>
+        <w:rPr>
+          <w:rFonts w:ascii="Calibri" w:hAnsi="Calibri" w:cs="Calibri"/>
+          <w:sz w:val="24"/>
+          <w:szCs w:val="24"/>
+          <w:vertAlign w:val="superscript"/>
+        </w:rPr>
+        <w:t>rδ</w:t>
+      </w:r>
+      <w:proofErr w:type="spellEnd"/>
       <w:r>
         <w:rPr>
           <w:rFonts w:ascii="Calibri" w:hAnsi="Calibri" w:cs="Calibri"/>
@@ -5258,8 +5550,18 @@
           <w:sz w:val="24"/>
           <w:szCs w:val="24"/>
         </w:rPr>
-        <w:t>, the payoff is adjusted to V</w:t>
-      </w:r>
+        <w:t xml:space="preserve">, the payoff is adjusted to </w:t>
+      </w:r>
+      <w:proofErr w:type="gramStart"/>
+      <w:r>
+        <w:rPr>
+          <w:rFonts w:ascii="Calibri" w:hAnsi="Calibri" w:cs="Calibri"/>
+          <w:sz w:val="24"/>
+          <w:szCs w:val="24"/>
+        </w:rPr>
+        <w:t>V</w:t>
+      </w:r>
+      <w:proofErr w:type="spellStart"/>
       <w:r>
         <w:rPr>
           <w:rFonts w:ascii="Calibri" w:hAnsi="Calibri" w:cs="Calibri"/>
@@ -5269,6 +5571,8 @@
         </w:rPr>
         <w:t>i,j</w:t>
       </w:r>
+      <w:proofErr w:type="spellEnd"/>
+      <w:proofErr w:type="gramEnd"/>
       <w:r>
         <w:rPr>
           <w:rFonts w:ascii="Calibri" w:hAnsi="Calibri" w:cs="Calibri"/>
@@ -5284,8 +5588,19 @@
           <w:szCs w:val="24"/>
           <w:vertAlign w:val="superscript"/>
         </w:rPr>
-        <w:t>-rδ</w:t>
-      </w:r>
+        <w:t>-</w:t>
+      </w:r>
+      <w:proofErr w:type="spellStart"/>
+      <w:r>
+        <w:rPr>
+          <w:rFonts w:ascii="Calibri" w:hAnsi="Calibri" w:cs="Calibri"/>
+          <w:sz w:val="24"/>
+          <w:szCs w:val="24"/>
+          <w:vertAlign w:val="superscript"/>
+        </w:rPr>
+        <w:t>rδ</w:t>
+      </w:r>
+      <w:proofErr w:type="spellEnd"/>
       <w:r>
         <w:rPr>
           <w:rFonts w:ascii="Calibri" w:hAnsi="Calibri" w:cs="Calibri"/>
@@ -5371,7 +5686,25 @@
           <w:sz w:val="24"/>
           <w:szCs w:val="24"/>
         </w:rPr>
-        <w:t xml:space="preserve"> on the valuation tree and estimate the final value of the note after performing a sensitivity analysis of the model(discussed ahead).</w:t>
+        <w:t xml:space="preserve"> on the valuation tree and estimate the final value of the note after performing a sensitivity analysis of the </w:t>
+      </w:r>
+      <w:proofErr w:type="gramStart"/>
+      <w:r>
+        <w:rPr>
+          <w:rFonts w:ascii="Calibri" w:hAnsi="Calibri" w:cs="Calibri"/>
+          <w:sz w:val="24"/>
+          <w:szCs w:val="24"/>
+        </w:rPr>
+        <w:t>model(</w:t>
+      </w:r>
+      <w:proofErr w:type="gramEnd"/>
+      <w:r>
+        <w:rPr>
+          <w:rFonts w:ascii="Calibri" w:hAnsi="Calibri" w:cs="Calibri"/>
+          <w:sz w:val="24"/>
+          <w:szCs w:val="24"/>
+        </w:rPr>
+        <w:t>discussed ahead).</w:t>
       </w:r>
     </w:p>
     <w:p>
@@ -5557,7 +5890,25 @@
           <w:sz w:val="24"/>
           <w:szCs w:val="24"/>
         </w:rPr>
-        <w:t>Option prices' indicated or risk-neutral volatilities are reliable indicators of actual volatility. We have performed a sensitivity analysis to determine a set of values for the note as follows, using volatilities for a range of moneyness from ______% of original stock level to ______% of initial stock level over a period of ____ months (time to maturity):</w:t>
+        <w:t xml:space="preserve">Option </w:t>
+      </w:r>
+      <w:proofErr w:type="gramStart"/>
+      <w:r>
+        <w:rPr>
+          <w:rFonts w:ascii="Calibri" w:hAnsi="Calibri" w:cs="Calibri"/>
+          <w:sz w:val="24"/>
+          <w:szCs w:val="24"/>
+        </w:rPr>
+        <w:t>prices'</w:t>
+      </w:r>
+      <w:proofErr w:type="gramEnd"/>
+      <w:r>
+        <w:rPr>
+          <w:rFonts w:ascii="Calibri" w:hAnsi="Calibri" w:cs="Calibri"/>
+          <w:sz w:val="24"/>
+          <w:szCs w:val="24"/>
+        </w:rPr>
+        <w:t xml:space="preserve"> indicated or risk-neutral volatilities are reliable indicators of actual volatility. We have performed a sensitivity analysis to determine a set of values for the note as follows, using volatilities for a range of moneyness from ______% of original stock level to ______% of initial stock level over a period of ____ months (time to maturity):</w:t>
       </w:r>
     </w:p>
     <w:p>

</xml_diff>